<commit_message>
attempted changes at the table.
</commit_message>
<xml_diff>
--- a/example.docx
+++ b/example.docx
@@ -2,6 +2,31 @@
 <file path=word/document.xml><?xml version="1.0" encoding="utf-8"?>
 <w:document xmlns:ve="http://schemas.openxmlformats.org/markup-compatibility/2006" xmlns:o="urn:schemas-microsoft-com:office:office" xmlns:r="http://schemas.openxmlformats.org/officeDocument/2006/relationships" xmlns:m="http://schemas.openxmlformats.org/officeDocument/2006/math" xmlns:v="urn:schemas-microsoft-com:vml" xmlns:wp="http://schemas.openxmlformats.org/drawingml/2006/wordprocessingDrawing" xmlns:w10="urn:schemas-microsoft-com:office:word" xmlns:w="http://schemas.openxmlformats.org/wordprocessingml/2006/main" xmlns:wne="http://schemas.microsoft.com/office/word/2006/wordml">
   <w:body>
+    <w:p>
+      <w:pPr>
+        <w:ind/>
+      </w:pPr>
+      <w:r>
+        <w:t>Lorem ipsum dolor sit amet, consectetur adipiscing elit. Aenean molestie vitae dolor in semper. Aenean vulputate eu arcu id tincidunt. Quisque efficitur imperdiet consectetur. Nulla viverra dolor nulla, sit amet sodales mauris ultrices et. Nunc efficitur at augue lacinia vulputate. Cras laoreet magna leo, sed tincidunt risus consequat a. Sed sit amet nunc augue. Proin porta neque purus, at pretium est sollicitudin cursus.</w:t>
+      </w:r>
+    </w:p>
+    <w:p>
+      <w:pPr>
+        <w:ind/>
+      </w:pPr>
+      <w:r>
+        <w:rPr>
+          <w:color w:val="00ffff"/>
+          <w:shd w:val="clear" w:color="auto" w:fill="000088"/>
+        </w:rPr>
+        <w:t>This is a paragraph with a background color and a text color added. Maecenas eget nibh felis. Phasellus ullamcorper nec tortor sit amet bibendum. Pellentesque fringilla tellus id pulvinar pretium. Donec nisl mi, accumsan vitae gravida quis, ultrices ut erat. Aenean mollis, libero a euismod sollicitudin, lacus sem malesuada tellus, ac consectetur nibh felis non nulla. Ut sit amet posuere augue, eu viverra nibh. Ut aliquet risus a iaculis placerat. Phasellus vel semper mauris. After this paragraph there will be a page break.</w:t>
+      </w:r>
+    </w:p>
+    <w:p>
+      <w:r>
+        <w:br w:type="page"/>
+      </w:r>
+    </w:p>
     <w:tbl>
       <w:tblPr>
         <w:tblStyle w:val="a3"/>
@@ -23,9 +48,6 @@
       </w:tblGrid>
       <w:tblGrid>
         <w:gridCol w:w="4261"/>
-      </w:tblGrid>
-      <w:tblGrid>
-        <w:gridCol w:w="42"/>
       </w:tblGrid>
       <w:tr>
         <w:tc>
@@ -101,44 +123,6 @@
                 <w:szCs w:val="24"/>
               </w:rPr>
               <w:t>Title1</w:t>
-            </w:r>
-          </w:p>
-        </w:tc>
-        <w:tc>
-          <w:tcPr>
-            <w:tcW w:w="42" w:type="dxa"/>
-            <w:gridSpan w:val="1"/>
-            <w:vAlign w:val="center"/>
-            <w:shd w:val="clear" w:color="auto" w:fill="92CDDC" w:themeFill="text1" w:themeFillTint="80"/>
-          </w:tcPr>
-          <w:p>
-            <w:pPr>
-              <w:keepNext w:val="0"/>
-              <w:keepLines w:val="0"/>
-              <w:pageBreakBefore w:val="0"/>
-              <w:widowControl/>
-              <w:kinsoku/>
-              <w:wordWrap/>
-              <w:overflowPunct/>
-              <w:topLinePunct w:val="0"/>
-              <w:autoSpaceDE/>
-              <w:autoSpaceDN/>
-              <w:bidi w:val="0"/>
-              <w:adjustRightInd/>
-              <w:snapToGrid/>
-              <w:spacing w:before="120" w:after="120" w:line="240" w:lineRule="atLeast"/>
-              <w:jc w:val="center"/>
-              <w:textAlignment w:val="auto"/>
-            </w:pPr>
-            <w:r>
-              <w:rPr>
-                <w:rFonts w:ascii="Comic Sans MS" w:hAnsi="Comic Sans MS"/>
-                <w:color w:val="ada"/>
-                <w:b/>
-                <w:sz w:val="48"/>
-                <w:szCs w:val="48"/>
-              </w:rPr>
-              <w:t>Title2</w:t>
             </w:r>
           </w:p>
         </w:tc>
@@ -218,42 +202,6 @@
             </w:r>
           </w:p>
         </w:tc>
-        <w:tc>
-          <w:tcPr>
-            <w:tcW w:w="4261" w:type="dxa"/>
-            <w:gridSpan w:val="1"/>
-            <w:vAlign w:val="top"/>
-            <w:shd w:val="clear" w:color="auto" w:fill="" w:themeFill="" w:themeFillTint=""/>
-          </w:tcPr>
-          <w:p>
-            <w:pPr>
-              <w:keepNext w:val="0"/>
-              <w:keepLines w:val="0"/>
-              <w:pageBreakBefore w:val="0"/>
-              <w:widowControl/>
-              <w:kinsoku/>
-              <w:wordWrap/>
-              <w:overflowPunct/>
-              <w:topLinePunct w:val="0"/>
-              <w:autoSpaceDE/>
-              <w:autoSpaceDN/>
-              <w:bidi w:val="0"/>
-              <w:adjustRightInd/>
-              <w:snapToGrid/>
-              <w:spacing w:before="120" w:after="120" w:line="240" w:lineRule="atLeast"/>
-              <w:jc w:val="left"/>
-              <w:textAlignment w:val="auto"/>
-            </w:pPr>
-            <w:r>
-              <w:rPr>
-                <w:rFonts w:ascii="Comic Sans MS" w:hAnsi="Comic Sans MS"/>
-                <w:color w:val="ada"/>
-                <w:sz w:val="24"/>
-                <w:szCs w:val="24"/>
-              </w:rPr>
-            </w:r>
-          </w:p>
-        </w:tc>
       </w:tr>
       <w:tr>
         <w:tc>
@@ -327,607 +275,6 @@
                 <w:szCs w:val="24"/>
               </w:rPr>
               <w:t>there is no harm in putting off a piece of work until another day.</w:t>
-            </w:r>
-          </w:p>
-        </w:tc>
-        <w:tc>
-          <w:tcPr>
-            <w:tcW w:w="4261" w:type="dxa"/>
-            <w:gridSpan w:val="1"/>
-            <w:vAlign w:val="top"/>
-            <w:shd w:val="clear" w:color="auto" w:fill="" w:themeFill="" w:themeFillTint=""/>
-          </w:tcPr>
-          <w:p>
-            <w:pPr>
-              <w:keepNext w:val="0"/>
-              <w:keepLines w:val="0"/>
-              <w:pageBreakBefore w:val="0"/>
-              <w:widowControl/>
-              <w:kinsoku/>
-              <w:wordWrap/>
-              <w:overflowPunct/>
-              <w:topLinePunct w:val="0"/>
-              <w:autoSpaceDE/>
-              <w:autoSpaceDN/>
-              <w:bidi w:val="0"/>
-              <w:adjustRightInd/>
-              <w:snapToGrid/>
-              <w:spacing w:before="120" w:after="120" w:line="240" w:lineRule="atLeast"/>
-              <w:jc w:val="left"/>
-              <w:textAlignment w:val="auto"/>
-            </w:pPr>
-            <w:r>
-              <w:rPr>
-                <w:rFonts w:ascii="Comic Sans MS" w:hAnsi="Comic Sans MS"/>
-                <w:color w:val="ada"/>
-                <w:sz w:val="24"/>
-                <w:szCs w:val="24"/>
-              </w:rPr>
-            </w:r>
-          </w:p>
-        </w:tc>
-      </w:tr>
-      <w:tr>
-        <w:tc>
-          <w:tcPr>
-            <w:tcW w:w="4261" w:type="dxa"/>
-            <w:gridSpan w:val="1"/>
-            <w:vAlign w:val="top"/>
-            <w:shd w:val="clear" w:color="auto" w:fill="" w:themeFill="" w:themeFillTint=""/>
-          </w:tcPr>
-          <w:p>
-            <w:pPr>
-              <w:keepNext w:val="0"/>
-              <w:keepLines w:val="0"/>
-              <w:pageBreakBefore w:val="0"/>
-              <w:widowControl/>
-              <w:kinsoku/>
-              <w:wordWrap/>
-              <w:overflowPunct/>
-              <w:topLinePunct w:val="0"/>
-              <w:autoSpaceDE/>
-              <w:autoSpaceDN/>
-              <w:bidi w:val="0"/>
-              <w:adjustRightInd/>
-              <w:snapToGrid/>
-              <w:spacing w:before="120" w:after="120" w:line="240" w:lineRule="atLeast"/>
-              <w:jc w:val="left"/>
-              <w:textAlignment w:val="auto"/>
-            </w:pPr>
-            <w:r>
-              <w:rPr>
-                <w:rFonts w:ascii="Comic Sans MS" w:hAnsi="Comic Sans MS"/>
-                <w:color w:val="ada"/>
-                <w:sz w:val="24"/>
-                <w:szCs w:val="24"/>
-              </w:rPr>
-              <w:t>3</w:t>
-            </w:r>
-          </w:p>
-        </w:tc>
-        <w:tc>
-          <w:tcPr>
-            <w:tcW w:w="4261" w:type="dxa"/>
-            <w:gridSpan w:val="1"/>
-            <w:vAlign w:val="top"/>
-            <w:shd w:val="clear" w:color="auto" w:fill="" w:themeFill="" w:themeFillTint=""/>
-          </w:tcPr>
-          <w:p>
-            <w:pPr>
-              <w:keepNext w:val="0"/>
-              <w:keepLines w:val="0"/>
-              <w:pageBreakBefore w:val="0"/>
-              <w:widowControl/>
-              <w:kinsoku/>
-              <w:wordWrap/>
-              <w:overflowPunct/>
-              <w:topLinePunct w:val="0"/>
-              <w:autoSpaceDE/>
-              <w:autoSpaceDN/>
-              <w:bidi w:val="0"/>
-              <w:adjustRightInd/>
-              <w:snapToGrid/>
-              <w:spacing w:before="120" w:after="120" w:line="240" w:lineRule="atLeast"/>
-              <w:jc w:val="left"/>
-              <w:textAlignment w:val="auto"/>
-            </w:pPr>
-            <w:r>
-              <w:rPr>
-                <w:rFonts w:ascii="Comic Sans MS" w:hAnsi="Comic Sans MS"/>
-                <w:color w:val="ada"/>
-                <w:sz w:val="24"/>
-                <w:szCs w:val="24"/>
-              </w:rPr>
-              <w:t>But when it is a matter of baobabs, that always means a catastrophe.</w:t>
-            </w:r>
-          </w:p>
-        </w:tc>
-        <w:tc>
-          <w:tcPr>
-            <w:tcW w:w="4261" w:type="dxa"/>
-            <w:gridSpan w:val="1"/>
-            <w:vAlign w:val="top"/>
-            <w:shd w:val="clear" w:color="auto" w:fill="" w:themeFill="" w:themeFillTint=""/>
-          </w:tcPr>
-          <w:p>
-            <w:pPr>
-              <w:keepNext w:val="0"/>
-              <w:keepLines w:val="0"/>
-              <w:pageBreakBefore w:val="0"/>
-              <w:widowControl/>
-              <w:kinsoku/>
-              <w:wordWrap/>
-              <w:overflowPunct/>
-              <w:topLinePunct w:val="0"/>
-              <w:autoSpaceDE/>
-              <w:autoSpaceDN/>
-              <w:bidi w:val="0"/>
-              <w:adjustRightInd/>
-              <w:snapToGrid/>
-              <w:spacing w:before="120" w:after="120" w:line="240" w:lineRule="atLeast"/>
-              <w:jc w:val="left"/>
-              <w:textAlignment w:val="auto"/>
-            </w:pPr>
-            <w:r>
-              <w:rPr>
-                <w:rFonts w:ascii="Comic Sans MS" w:hAnsi="Comic Sans MS"/>
-                <w:color w:val="ada"/>
-                <w:sz w:val="24"/>
-                <w:szCs w:val="24"/>
-              </w:rPr>
-            </w:r>
-          </w:p>
-        </w:tc>
-      </w:tr>
-      <w:tr>
-        <w:tc>
-          <w:tcPr>
-            <w:tcW w:w="4261" w:type="dxa"/>
-            <w:gridSpan w:val="1"/>
-            <w:vAlign w:val="top"/>
-            <w:shd w:val="clear" w:color="auto" w:fill="" w:themeFill="" w:themeFillTint=""/>
-          </w:tcPr>
-          <w:p>
-            <w:pPr>
-              <w:keepNext w:val="0"/>
-              <w:keepLines w:val="0"/>
-              <w:pageBreakBefore w:val="0"/>
-              <w:widowControl/>
-              <w:kinsoku/>
-              <w:wordWrap/>
-              <w:overflowPunct/>
-              <w:topLinePunct w:val="0"/>
-              <w:autoSpaceDE/>
-              <w:autoSpaceDN/>
-              <w:bidi w:val="0"/>
-              <w:adjustRightInd/>
-              <w:snapToGrid/>
-              <w:spacing w:before="120" w:after="120" w:line="240" w:lineRule="atLeast"/>
-              <w:jc w:val="left"/>
-              <w:textAlignment w:val="auto"/>
-            </w:pPr>
-            <w:r>
-              <w:rPr>
-                <w:rFonts w:ascii="Comic Sans MS" w:hAnsi="Comic Sans MS"/>
-                <w:color w:val="ada"/>
-                <w:sz w:val="24"/>
-                <w:szCs w:val="24"/>
-              </w:rPr>
-              <w:t>4</w:t>
-            </w:r>
-          </w:p>
-        </w:tc>
-        <w:tc>
-          <w:tcPr>
-            <w:tcW w:w="4261" w:type="dxa"/>
-            <w:gridSpan w:val="1"/>
-            <w:vAlign w:val="top"/>
-            <w:shd w:val="clear" w:color="auto" w:fill="" w:themeFill="" w:themeFillTint=""/>
-          </w:tcPr>
-          <w:p>
-            <w:pPr>
-              <w:keepNext w:val="0"/>
-              <w:keepLines w:val="0"/>
-              <w:pageBreakBefore w:val="0"/>
-              <w:widowControl/>
-              <w:kinsoku/>
-              <w:wordWrap/>
-              <w:overflowPunct/>
-              <w:topLinePunct w:val="0"/>
-              <w:autoSpaceDE/>
-              <w:autoSpaceDN/>
-              <w:bidi w:val="0"/>
-              <w:adjustRightInd/>
-              <w:snapToGrid/>
-              <w:spacing w:before="120" w:after="120" w:line="240" w:lineRule="atLeast"/>
-              <w:jc w:val="left"/>
-              <w:textAlignment w:val="auto"/>
-            </w:pPr>
-            <w:r>
-              <w:rPr>
-                <w:rFonts w:ascii="Comic Sans MS" w:hAnsi="Comic Sans MS"/>
-                <w:color w:val="ada"/>
-                <w:sz w:val="24"/>
-                <w:szCs w:val="24"/>
-              </w:rPr>
-              <w:t>You can include CR-LF inline</w:t>
-              <w:br/>
-              <w:t>for multiple lines.</w:t>
-            </w:r>
-          </w:p>
-        </w:tc>
-        <w:tc>
-          <w:tcPr>
-            <w:tcW w:w="4261" w:type="dxa"/>
-            <w:gridSpan w:val="1"/>
-            <w:vAlign w:val="top"/>
-            <w:shd w:val="clear" w:color="auto" w:fill="" w:themeFill="" w:themeFillTint=""/>
-          </w:tcPr>
-          <w:p>
-            <w:pPr>
-              <w:keepNext w:val="0"/>
-              <w:keepLines w:val="0"/>
-              <w:pageBreakBefore w:val="0"/>
-              <w:widowControl/>
-              <w:kinsoku/>
-              <w:wordWrap/>
-              <w:overflowPunct/>
-              <w:topLinePunct w:val="0"/>
-              <w:autoSpaceDE/>
-              <w:autoSpaceDN/>
-              <w:bidi w:val="0"/>
-              <w:adjustRightInd/>
-              <w:snapToGrid/>
-              <w:spacing w:before="120" w:after="120" w:line="240" w:lineRule="atLeast"/>
-              <w:jc w:val="left"/>
-              <w:textAlignment w:val="auto"/>
-            </w:pPr>
-            <w:r>
-              <w:rPr>
-                <w:rFonts w:ascii="Comic Sans MS" w:hAnsi="Comic Sans MS"/>
-                <w:color w:val="ada"/>
-                <w:sz w:val="24"/>
-                <w:szCs w:val="24"/>
-              </w:rPr>
-            </w:r>
-          </w:p>
-        </w:tc>
-      </w:tr>
-      <w:tr>
-        <w:tc>
-          <w:tcPr>
-            <w:tcW w:w="4261" w:type="dxa"/>
-            <w:gridSpan w:val="1"/>
-            <w:vAlign w:val="top"/>
-            <w:shd w:val="clear" w:color="auto" w:fill="" w:themeFill="" w:themeFillTint=""/>
-          </w:tcPr>
-          <w:p>
-            <w:pPr>
-              <w:keepNext w:val="0"/>
-              <w:keepLines w:val="0"/>
-              <w:pageBreakBefore w:val="0"/>
-              <w:widowControl/>
-              <w:kinsoku/>
-              <w:wordWrap/>
-              <w:overflowPunct/>
-              <w:topLinePunct w:val="0"/>
-              <w:autoSpaceDE/>
-              <w:autoSpaceDN/>
-              <w:bidi w:val="0"/>
-              <w:adjustRightInd/>
-              <w:snapToGrid/>
-              <w:spacing w:before="120" w:after="120" w:line="240" w:lineRule="atLeast"/>
-              <w:jc w:val="left"/>
-              <w:textAlignment w:val="auto"/>
-            </w:pPr>
-            <w:r>
-              <w:rPr>
-                <w:rFonts w:ascii="Comic Sans MS" w:hAnsi="Comic Sans MS"/>
-                <w:color w:val="ada"/>
-                <w:sz w:val="24"/>
-                <w:szCs w:val="24"/>
-              </w:rPr>
-              <w:t>5</w:t>
-            </w:r>
-          </w:p>
-        </w:tc>
-        <w:tc>
-          <w:tcPr>
-            <w:tcW w:w="4261" w:type="dxa"/>
-            <w:gridSpan w:val="1"/>
-            <w:vAlign w:val="top"/>
-            <w:shd w:val="clear" w:color="auto" w:fill="" w:themeFill="" w:themeFillTint=""/>
-          </w:tcPr>
-          <w:p>
-            <w:pPr>
-              <w:keepNext w:val="0"/>
-              <w:keepLines w:val="0"/>
-              <w:pageBreakBefore w:val="0"/>
-              <w:widowControl/>
-              <w:kinsoku/>
-              <w:wordWrap/>
-              <w:overflowPunct/>
-              <w:topLinePunct w:val="0"/>
-              <w:autoSpaceDE/>
-              <w:autoSpaceDN/>
-              <w:bidi w:val="0"/>
-              <w:adjustRightInd/>
-              <w:snapToGrid/>
-              <w:spacing w:before="120" w:after="120" w:line="240" w:lineRule="atLeast"/>
-              <w:jc w:val="left"/>
-              <w:textAlignment w:val="auto"/>
-            </w:pPr>
-            <w:r>
-              <w:rPr>
-                <w:rFonts w:ascii="Comic Sans MS" w:hAnsi="Comic Sans MS"/>
-                <w:color w:val="ada"/>
-                <w:sz w:val="24"/>
-                <w:szCs w:val="24"/>
-              </w:rPr>
-              <w:t>Or you can provide lines within</w:t>
-              <w:br/>
-              <w:t>a cell in an array</w:t>
-            </w:r>
-          </w:p>
-        </w:tc>
-        <w:tc>
-          <w:tcPr>
-            <w:tcW w:w="4261" w:type="dxa"/>
-            <w:gridSpan w:val="1"/>
-            <w:vAlign w:val="top"/>
-            <w:shd w:val="clear" w:color="auto" w:fill="" w:themeFill="" w:themeFillTint=""/>
-          </w:tcPr>
-          <w:p>
-            <w:pPr>
-              <w:keepNext w:val="0"/>
-              <w:keepLines w:val="0"/>
-              <w:pageBreakBefore w:val="0"/>
-              <w:widowControl/>
-              <w:kinsoku/>
-              <w:wordWrap/>
-              <w:overflowPunct/>
-              <w:topLinePunct w:val="0"/>
-              <w:autoSpaceDE/>
-              <w:autoSpaceDN/>
-              <w:bidi w:val="0"/>
-              <w:adjustRightInd/>
-              <w:snapToGrid/>
-              <w:spacing w:before="120" w:after="120" w:line="240" w:lineRule="atLeast"/>
-              <w:jc w:val="left"/>
-              <w:textAlignment w:val="auto"/>
-            </w:pPr>
-            <w:r>
-              <w:rPr>
-                <w:rFonts w:ascii="Comic Sans MS" w:hAnsi="Comic Sans MS"/>
-                <w:color w:val="ada"/>
-                <w:sz w:val="24"/>
-                <w:szCs w:val="24"/>
-              </w:rPr>
-            </w:r>
-          </w:p>
-        </w:tc>
-      </w:tr>
-      <w:tr>
-        <w:tc>
-          <w:tcPr>
-            <w:tcW w:w="4261" w:type="dxa"/>
-            <w:gridSpan w:val="1"/>
-            <w:vAlign w:val="top"/>
-            <w:shd w:val="clear" w:color="auto" w:fill="" w:themeFill="" w:themeFillTint=""/>
-          </w:tcPr>
-          <w:p>
-            <w:pPr>
-              <w:keepNext w:val="0"/>
-              <w:keepLines w:val="0"/>
-              <w:pageBreakBefore w:val="0"/>
-              <w:widowControl/>
-              <w:kinsoku/>
-              <w:wordWrap/>
-              <w:overflowPunct/>
-              <w:topLinePunct w:val="0"/>
-              <w:autoSpaceDE/>
-              <w:autoSpaceDN/>
-              <w:bidi w:val="0"/>
-              <w:adjustRightInd/>
-              <w:snapToGrid/>
-              <w:spacing w:before="120" w:after="120" w:line="240" w:lineRule="atLeast"/>
-              <w:jc w:val="left"/>
-              <w:textAlignment w:val="auto"/>
-            </w:pPr>
-            <w:r>
-              <w:rPr>
-                <w:rFonts w:ascii="Comic Sans MS" w:hAnsi="Comic Sans MS"/>
-                <w:color w:val="ada"/>
-                <w:sz w:val="24"/>
-                <w:szCs w:val="24"/>
-              </w:rPr>
-              <w:t>6</w:t>
-            </w:r>
-          </w:p>
-        </w:tc>
-        <w:tc>
-          <w:tcPr>
-            <w:tcW w:w="4261" w:type="dxa"/>
-            <w:gridSpan w:val="1"/>
-            <w:vAlign w:val="top"/>
-            <w:shd w:val="clear" w:color="auto" w:fill="" w:themeFill="" w:themeFillTint=""/>
-          </w:tcPr>
-          <w:p>
-            <w:pPr>
-              <w:keepNext w:val="0"/>
-              <w:keepLines w:val="0"/>
-              <w:pageBreakBefore w:val="0"/>
-              <w:widowControl/>
-              <w:kinsoku/>
-              <w:wordWrap/>
-              <w:overflowPunct/>
-              <w:topLinePunct w:val="0"/>
-              <w:autoSpaceDE/>
-              <w:autoSpaceDN/>
-              <w:bidi w:val="0"/>
-              <w:adjustRightInd/>
-              <w:snapToGrid/>
-              <w:spacing w:before="120" w:after="120" w:line="240" w:lineRule="atLeast"/>
-              <w:jc w:val="left"/>
-              <w:textAlignment w:val="auto"/>
-            </w:pPr>
-            <w:r>
-              <w:rPr>
-                <w:rFonts w:ascii="Comic Sans MS" w:hAnsi="Comic Sans MS"/>
-                <w:color w:val="ada"/>
-                <w:sz w:val="24"/>
-                <w:szCs w:val="24"/>
-              </w:rPr>
-              <w:t>But when it is a matter of baobabs, that always means a catastrophe.</w:t>
-            </w:r>
-          </w:p>
-        </w:tc>
-        <w:tc>
-          <w:tcPr>
-            <w:tcW w:w="4261" w:type="dxa"/>
-            <w:gridSpan w:val="1"/>
-            <w:vAlign w:val="top"/>
-            <w:shd w:val="clear" w:color="auto" w:fill="" w:themeFill="" w:themeFillTint=""/>
-          </w:tcPr>
-          <w:p>
-            <w:pPr>
-              <w:keepNext w:val="0"/>
-              <w:keepLines w:val="0"/>
-              <w:pageBreakBefore w:val="0"/>
-              <w:widowControl/>
-              <w:kinsoku/>
-              <w:wordWrap/>
-              <w:overflowPunct/>
-              <w:topLinePunct w:val="0"/>
-              <w:autoSpaceDE/>
-              <w:autoSpaceDN/>
-              <w:bidi w:val="0"/>
-              <w:adjustRightInd/>
-              <w:snapToGrid/>
-              <w:spacing w:before="120" w:after="120" w:line="240" w:lineRule="atLeast"/>
-              <w:jc w:val="left"/>
-              <w:textAlignment w:val="auto"/>
-            </w:pPr>
-            <w:r>
-              <w:rPr>
-                <w:rFonts w:ascii="Comic Sans MS" w:hAnsi="Comic Sans MS"/>
-                <w:color w:val="ada"/>
-                <w:sz w:val="24"/>
-                <w:szCs w:val="24"/>
-              </w:rPr>
-            </w:r>
-          </w:p>
-        </w:tc>
-      </w:tr>
-      <w:tr>
-        <w:tc>
-          <w:tcPr>
-            <w:tcW w:w="4261" w:type="dxa"/>
-            <w:gridSpan w:val="1"/>
-            <w:vAlign w:val="top"/>
-            <w:shd w:val="clear" w:color="auto" w:fill="" w:themeFill="" w:themeFillTint=""/>
-          </w:tcPr>
-          <w:p>
-            <w:pPr>
-              <w:keepNext w:val="0"/>
-              <w:keepLines w:val="0"/>
-              <w:pageBreakBefore w:val="0"/>
-              <w:widowControl/>
-              <w:kinsoku/>
-              <w:wordWrap/>
-              <w:overflowPunct/>
-              <w:topLinePunct w:val="0"/>
-              <w:autoSpaceDE/>
-              <w:autoSpaceDN/>
-              <w:bidi w:val="0"/>
-              <w:adjustRightInd/>
-              <w:snapToGrid/>
-              <w:spacing w:before="120" w:after="120" w:line="240" w:lineRule="atLeast"/>
-              <w:jc w:val="left"/>
-              <w:textAlignment w:val="auto"/>
-            </w:pPr>
-            <w:r>
-              <w:rPr>
-                <w:rFonts w:ascii="Comic Sans MS" w:hAnsi="Comic Sans MS"/>
-                <w:color w:val="ada"/>
-                <w:sz w:val="24"/>
-                <w:szCs w:val="24"/>
-              </w:rPr>
-              <w:t>7</w:t>
-            </w:r>
-          </w:p>
-        </w:tc>
-        <w:tc>
-          <w:tcPr>
-            <w:tcW w:w="4261" w:type="dxa"/>
-            <w:gridSpan w:val="1"/>
-            <w:vAlign w:val="top"/>
-            <w:shd w:val="clear" w:color="auto" w:fill="" w:themeFill="" w:themeFillTint=""/>
-          </w:tcPr>
-          <w:p>
-            <w:pPr>
-              <w:keepNext w:val="0"/>
-              <w:keepLines w:val="0"/>
-              <w:pageBreakBefore w:val="0"/>
-              <w:widowControl/>
-              <w:kinsoku/>
-              <w:wordWrap/>
-              <w:overflowPunct/>
-              <w:topLinePunct w:val="0"/>
-              <w:autoSpaceDE/>
-              <w:autoSpaceDN/>
-              <w:bidi w:val="0"/>
-              <w:adjustRightInd/>
-              <w:snapToGrid/>
-              <w:spacing w:before="120" w:after="120" w:line="240" w:lineRule="atLeast"/>
-              <w:jc w:val="left"/>
-              <w:textAlignment w:val="auto"/>
-            </w:pPr>
-            <w:r>
-              <w:rPr>
-                <w:rFonts w:ascii="Comic Sans MS" w:hAnsi="Comic Sans MS"/>
-                <w:color w:val="ada"/>
-                <w:sz w:val="24"/>
-                <w:szCs w:val="24"/>
-              </w:rPr>
-              <w:t>watch out for the baobabs!</w:t>
-            </w:r>
-          </w:p>
-        </w:tc>
-        <w:tc>
-          <w:tcPr>
-            <w:tcW w:w="4261" w:type="dxa"/>
-            <w:gridSpan w:val="1"/>
-            <w:vAlign w:val="top"/>
-            <w:shd w:val="clear" w:color="auto" w:fill="" w:themeFill="" w:themeFillTint=""/>
-          </w:tcPr>
-          <w:p>
-            <w:pPr>
-              <w:keepNext w:val="0"/>
-              <w:keepLines w:val="0"/>
-              <w:pageBreakBefore w:val="0"/>
-              <w:widowControl/>
-              <w:kinsoku/>
-              <w:wordWrap/>
-              <w:overflowPunct/>
-              <w:topLinePunct w:val="0"/>
-              <w:autoSpaceDE/>
-              <w:autoSpaceDN/>
-              <w:bidi w:val="0"/>
-              <w:adjustRightInd/>
-              <w:snapToGrid/>
-              <w:spacing w:before="120" w:after="120" w:line="240" w:lineRule="atLeast"/>
-              <w:jc w:val="left"/>
-              <w:textAlignment w:val="auto"/>
-            </w:pPr>
-            <w:r>
-              <w:rPr>
-                <w:rFonts w:ascii="Comic Sans MS" w:hAnsi="Comic Sans MS"/>
-                <w:color w:val="ada"/>
-                <w:sz w:val="24"/>
-                <w:szCs w:val="24"/>
-              </w:rPr>
-              <w:t>END</w:t>
             </w:r>
           </w:p>
         </w:tc>

</xml_diff>